<commit_message>
work done on form editor
</commit_message>
<xml_diff>
--- a/forms/Pain Explanation and Treatment Diagram.docx
+++ b/forms/Pain Explanation and Treatment Diagram.docx
@@ -3230,7 +3230,7 @@
         <mc:AlternateContent>
           <mc:Choice Requires="wps">
             <w:drawing>
-              <wp:anchor distT="36576" distB="36576" distL="36576" distR="36576" simplePos="0" relativeHeight="251640832" behindDoc="0" locked="0" layoutInCell="1" allowOverlap="1" wp14:anchorId="269220A4" wp14:editId="2A68A112">
+              <wp:anchor distT="36576" distB="36576" distL="36576" distR="36576" simplePos="0" relativeHeight="251640832" behindDoc="0" locked="0" layoutInCell="1" allowOverlap="1" wp14:anchorId="269220A4" wp14:editId="5F01012B">
                 <wp:simplePos x="0" y="0"/>
                 <wp:positionH relativeFrom="column">
                   <wp:posOffset>2002790</wp:posOffset>
@@ -3305,7 +3305,7 @@
           </mc:Choice>
           <mc:Fallback>
             <w:pict>
-              <v:rect w14:anchorId="3F664E0C" id="Rectangle 15" o:spid="_x0000_s1026" style="position:absolute;margin-left:157.7pt;margin-top:9.5pt;width:9pt;height:9pt;z-index:251640832;visibility:visible;mso-wrap-style:square;mso-width-percent:0;mso-height-percent:0;mso-wrap-distance-left:2.88pt;mso-wrap-distance-top:2.88pt;mso-wrap-distance-right:2.88pt;mso-wrap-distance-bottom:2.88pt;mso-position-horizontal:absolute;mso-position-horizontal-relative:text;mso-position-vertical:absolute;mso-position-vertical-relative:text;mso-width-percent:0;mso-height-percent:0;mso-width-relative:page;mso-height-relative:page;v-text-anchor:top" o:gfxdata="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" filled="f" insetpen="t">
+              <v:rect w14:anchorId="44EF9D4B" id="Rectangle 15" o:spid="_x0000_s1026" style="position:absolute;margin-left:157.7pt;margin-top:9.5pt;width:9pt;height:9pt;z-index:251640832;visibility:visible;mso-wrap-style:square;mso-width-percent:0;mso-height-percent:0;mso-wrap-distance-left:2.88pt;mso-wrap-distance-top:2.88pt;mso-wrap-distance-right:2.88pt;mso-wrap-distance-bottom:2.88pt;mso-position-horizontal:absolute;mso-position-horizontal-relative:text;mso-position-vertical:absolute;mso-position-vertical-relative:text;mso-width-percent:0;mso-height-percent:0;mso-width-relative:page;mso-height-relative:page;v-text-anchor:top" o:gfxdata="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" filled="f" insetpen="t">
                 <v:shadow color="#ccc"/>
                 <v:textbox inset="2.88pt,2.88pt,2.88pt,2.88pt"/>
               </v:rect>
@@ -3918,7 +3918,7 @@
         <mc:AlternateContent>
           <mc:Choice Requires="wps">
             <w:drawing>
-              <wp:anchor distT="36576" distB="36576" distL="36576" distR="36576" simplePos="0" relativeHeight="251641856" behindDoc="0" locked="0" layoutInCell="1" allowOverlap="1" wp14:anchorId="5108C5B6" wp14:editId="072BA594">
+              <wp:anchor distT="36576" distB="36576" distL="36576" distR="36576" simplePos="0" relativeHeight="251641856" behindDoc="0" locked="0" layoutInCell="1" allowOverlap="1" wp14:anchorId="5108C5B6" wp14:editId="220AFFA5">
                 <wp:simplePos x="0" y="0"/>
                 <wp:positionH relativeFrom="column">
                   <wp:posOffset>2002790</wp:posOffset>
@@ -3993,7 +3993,7 @@
           </mc:Choice>
           <mc:Fallback>
             <w:pict>
-              <v:rect w14:anchorId="289E9FBB" id="Rectangle 16" o:spid="_x0000_s1026" style="position:absolute;margin-left:157.7pt;margin-top:11.4pt;width:9pt;height:9pt;z-index:251641856;visibility:visible;mso-wrap-style:square;mso-width-percent:0;mso-height-percent:0;mso-wrap-distance-left:2.88pt;mso-wrap-distance-top:2.88pt;mso-wrap-distance-right:2.88pt;mso-wrap-distance-bottom:2.88pt;mso-position-horizontal:absolute;mso-position-horizontal-relative:text;mso-position-vertical:absolute;mso-position-vertical-relative:text;mso-width-percent:0;mso-height-percent:0;mso-width-relative:page;mso-height-relative:page;v-text-anchor:top" o:gfxdata="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" filled="f" insetpen="t">
+              <v:rect w14:anchorId="461A95E1" id="Rectangle 16" o:spid="_x0000_s1026" style="position:absolute;margin-left:157.7pt;margin-top:11.4pt;width:9pt;height:9pt;z-index:251641856;visibility:visible;mso-wrap-style:square;mso-width-percent:0;mso-height-percent:0;mso-wrap-distance-left:2.88pt;mso-wrap-distance-top:2.88pt;mso-wrap-distance-right:2.88pt;mso-wrap-distance-bottom:2.88pt;mso-position-horizontal:absolute;mso-position-horizontal-relative:text;mso-position-vertical:absolute;mso-position-vertical-relative:text;mso-width-percent:0;mso-height-percent:0;mso-width-relative:page;mso-height-relative:page;v-text-anchor:top" o:gfxdata="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" filled="f" insetpen="t">
                 <v:shadow color="#ccc"/>
                 <v:textbox inset="2.88pt,2.88pt,2.88pt,2.88pt"/>
               </v:rect>
@@ -4391,7 +4391,7 @@
         <mc:AlternateContent>
           <mc:Choice Requires="wps">
             <w:drawing>
-              <wp:anchor distT="36576" distB="36576" distL="36576" distR="36576" simplePos="0" relativeHeight="251642880" behindDoc="0" locked="0" layoutInCell="1" allowOverlap="1" wp14:anchorId="13654C39" wp14:editId="66FD18D9">
+              <wp:anchor distT="36576" distB="36576" distL="36576" distR="36576" simplePos="0" relativeHeight="251642880" behindDoc="0" locked="0" layoutInCell="1" allowOverlap="1" wp14:anchorId="13654C39" wp14:editId="26FBBD65">
                 <wp:simplePos x="0" y="0"/>
                 <wp:positionH relativeFrom="column">
                   <wp:posOffset>2002790</wp:posOffset>
@@ -4466,7 +4466,7 @@
           </mc:Choice>
           <mc:Fallback>
             <w:pict>
-              <v:rect w14:anchorId="69765AB2" id="Rectangle 17" o:spid="_x0000_s1026" style="position:absolute;margin-left:157.7pt;margin-top:13.3pt;width:9pt;height:9pt;z-index:251642880;visibility:visible;mso-wrap-style:square;mso-width-percent:0;mso-height-percent:0;mso-wrap-distance-left:2.88pt;mso-wrap-distance-top:2.88pt;mso-wrap-distance-right:2.88pt;mso-wrap-distance-bottom:2.88pt;mso-position-horizontal:absolute;mso-position-horizontal-relative:text;mso-position-vertical:absolute;mso-position-vertical-relative:text;mso-width-percent:0;mso-height-percent:0;mso-width-relative:page;mso-height-relative:page;v-text-anchor:top" o:gfxdata="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" filled="f" insetpen="t">
+              <v:rect w14:anchorId="29D61B10" id="Rectangle 17" o:spid="_x0000_s1026" style="position:absolute;margin-left:157.7pt;margin-top:13.3pt;width:9pt;height:9pt;z-index:251642880;visibility:visible;mso-wrap-style:square;mso-width-percent:0;mso-height-percent:0;mso-wrap-distance-left:2.88pt;mso-wrap-distance-top:2.88pt;mso-wrap-distance-right:2.88pt;mso-wrap-distance-bottom:2.88pt;mso-position-horizontal:absolute;mso-position-horizontal-relative:text;mso-position-vertical:absolute;mso-position-vertical-relative:text;mso-width-percent:0;mso-height-percent:0;mso-width-relative:page;mso-height-relative:page;v-text-anchor:top" o:gfxdata="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" filled="f" insetpen="t">
                 <v:shadow color="#ccc"/>
                 <v:textbox inset="2.88pt,2.88pt,2.88pt,2.88pt"/>
               </v:rect>
@@ -4944,7 +4944,7 @@
         <mc:AlternateContent>
           <mc:Choice Requires="wps">
             <w:drawing>
-              <wp:anchor distT="36576" distB="36576" distL="36576" distR="36576" simplePos="0" relativeHeight="251681792" behindDoc="0" locked="0" layoutInCell="1" allowOverlap="1" wp14:anchorId="6205A217" wp14:editId="79168A4E">
+              <wp:anchor distT="36576" distB="36576" distL="36576" distR="36576" simplePos="0" relativeHeight="251681792" behindDoc="0" locked="0" layoutInCell="1" allowOverlap="1" wp14:anchorId="6205A217" wp14:editId="0A6EDCC7">
                 <wp:simplePos x="0" y="0"/>
                 <wp:positionH relativeFrom="column">
                   <wp:posOffset>7172325</wp:posOffset>
@@ -5015,7 +5015,7 @@
           </mc:Choice>
           <mc:Fallback>
             <w:pict>
-              <v:line w14:anchorId="36622D60" id="Line 55" o:spid="_x0000_s1026" style="position:absolute;z-index:251681792;visibility:visible;mso-wrap-style:square;mso-width-percent:0;mso-height-percent:0;mso-wrap-distance-left:2.88pt;mso-wrap-distance-top:2.88pt;mso-wrap-distance-right:2.88pt;mso-wrap-distance-bottom:2.88pt;mso-position-horizontal:absolute;mso-position-horizontal-relative:text;mso-position-vertical:absolute;mso-position-vertical-relative:text;mso-width-percent:0;mso-height-percent:0;mso-width-relative:page;mso-height-relative:page" from="564.75pt,6.2pt" to="693pt,6.2pt" o:gfxdata="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">
+              <v:line w14:anchorId="1B9C5406" id="Line 55" o:spid="_x0000_s1026" style="position:absolute;z-index:251681792;visibility:visible;mso-wrap-style:square;mso-width-percent:0;mso-height-percent:0;mso-wrap-distance-left:2.88pt;mso-wrap-distance-top:2.88pt;mso-wrap-distance-right:2.88pt;mso-wrap-distance-bottom:2.88pt;mso-position-horizontal:absolute;mso-position-horizontal-relative:text;mso-position-vertical:absolute;mso-position-vertical-relative:text;mso-width-percent:0;mso-height-percent:0;mso-width-relative:page;mso-height-relative:page" from="564.75pt,6.2pt" to="693pt,6.2pt" o:gfxdata="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">
                 <v:shadow color="#ccc"/>
               </v:line>
             </w:pict>
@@ -5037,7 +5037,7 @@
         <mc:AlternateContent>
           <mc:Choice Requires="wps">
             <w:drawing>
-              <wp:anchor distT="36576" distB="36576" distL="36576" distR="36576" simplePos="0" relativeHeight="251670528" behindDoc="0" locked="0" layoutInCell="1" allowOverlap="1" wp14:anchorId="0D284478" wp14:editId="495CD30D">
+              <wp:anchor distT="36576" distB="36576" distL="36576" distR="36576" simplePos="0" relativeHeight="251670528" behindDoc="0" locked="0" layoutInCell="1" allowOverlap="1" wp14:anchorId="0D284478" wp14:editId="5685A1AC">
                 <wp:simplePos x="0" y="0"/>
                 <wp:positionH relativeFrom="column">
                   <wp:posOffset>4410075</wp:posOffset>
@@ -5735,7 +5735,7 @@
         <mc:AlternateContent>
           <mc:Choice Requires="wps">
             <w:drawing>
-              <wp:anchor distT="36576" distB="36576" distL="36576" distR="36576" simplePos="0" relativeHeight="251671552" behindDoc="0" locked="0" layoutInCell="1" allowOverlap="1" wp14:anchorId="7D719C7E" wp14:editId="1F151999">
+              <wp:anchor distT="36576" distB="36576" distL="36576" distR="36576" simplePos="0" relativeHeight="251671552" behindDoc="0" locked="0" layoutInCell="1" allowOverlap="1" wp14:anchorId="7D719C7E" wp14:editId="4CEC219F">
                 <wp:simplePos x="0" y="0"/>
                 <wp:positionH relativeFrom="column">
                   <wp:posOffset>4632325</wp:posOffset>
@@ -5806,7 +5806,7 @@
           </mc:Choice>
           <mc:Fallback>
             <w:pict>
-              <v:line w14:anchorId="331F3CF8" id="Line 45" o:spid="_x0000_s1026" style="position:absolute;z-index:251671552;visibility:visible;mso-wrap-style:square;mso-width-percent:0;mso-height-percent:0;mso-wrap-distance-left:2.88pt;mso-wrap-distance-top:2.88pt;mso-wrap-distance-right:2.88pt;mso-wrap-distance-bottom:2.88pt;mso-position-horizontal:absolute;mso-position-horizontal-relative:text;mso-position-vertical:absolute;mso-position-vertical-relative:text;mso-width-percent:0;mso-height-percent:0;mso-width-relative:page;mso-height-relative:page" from="364.75pt,1.9pt" to="495.75pt,1.9pt" o:gfxdata="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">
+              <v:line w14:anchorId="03709A92" id="Line 45" o:spid="_x0000_s1026" style="position:absolute;z-index:251671552;visibility:visible;mso-wrap-style:square;mso-width-percent:0;mso-height-percent:0;mso-wrap-distance-left:2.88pt;mso-wrap-distance-top:2.88pt;mso-wrap-distance-right:2.88pt;mso-wrap-distance-bottom:2.88pt;mso-position-horizontal:absolute;mso-position-horizontal-relative:text;mso-position-vertical:absolute;mso-position-vertical-relative:text;mso-width-percent:0;mso-height-percent:0;mso-width-relative:page;mso-height-relative:page" from="364.75pt,1.9pt" to="495.75pt,1.9pt" o:gfxdata="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">
                 <v:shadow color="#ccc"/>
               </v:line>
             </w:pict>
@@ -6086,7 +6086,7 @@
         <mc:AlternateContent>
           <mc:Choice Requires="wps">
             <w:drawing>
-              <wp:anchor distT="36576" distB="36576" distL="36576" distR="36576" simplePos="0" relativeHeight="251672576" behindDoc="0" locked="0" layoutInCell="1" allowOverlap="1" wp14:anchorId="50080C7B" wp14:editId="20CC04C1">
+              <wp:anchor distT="36576" distB="36576" distL="36576" distR="36576" simplePos="0" relativeHeight="251672576" behindDoc="0" locked="0" layoutInCell="1" allowOverlap="1" wp14:anchorId="50080C7B" wp14:editId="0BBD04E4">
                 <wp:simplePos x="0" y="0"/>
                 <wp:positionH relativeFrom="column">
                   <wp:posOffset>4645025</wp:posOffset>
@@ -6157,7 +6157,7 @@
           </mc:Choice>
           <mc:Fallback>
             <w:pict>
-              <v:line w14:anchorId="0BF2F79F" id="Line 46" o:spid="_x0000_s1026" style="position:absolute;z-index:251672576;visibility:visible;mso-wrap-style:square;mso-width-percent:0;mso-height-percent:0;mso-wrap-distance-left:2.88pt;mso-wrap-distance-top:2.88pt;mso-wrap-distance-right:2.88pt;mso-wrap-distance-bottom:2.88pt;mso-position-horizontal:absolute;mso-position-horizontal-relative:text;mso-position-vertical:absolute;mso-position-vertical-relative:text;mso-width-percent:0;mso-height-percent:0;mso-width-relative:page;mso-height-relative:page" from="365.75pt,4.8pt" to="495.75pt,4.8pt" o:gfxdata="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">
+              <v:line w14:anchorId="08259290" id="Line 46" o:spid="_x0000_s1026" style="position:absolute;z-index:251672576;visibility:visible;mso-wrap-style:square;mso-width-percent:0;mso-height-percent:0;mso-wrap-distance-left:2.88pt;mso-wrap-distance-top:2.88pt;mso-wrap-distance-right:2.88pt;mso-wrap-distance-bottom:2.88pt;mso-position-horizontal:absolute;mso-position-horizontal-relative:text;mso-position-vertical:absolute;mso-position-vertical-relative:text;mso-width-percent:0;mso-height-percent:0;mso-width-relative:page;mso-height-relative:page" from="365.75pt,4.8pt" to="495.75pt,4.8pt" o:gfxdata="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">
                 <v:shadow color="#ccc"/>
               </v:line>
             </w:pict>
@@ -6446,13 +6446,13 @@
         <mc:AlternateContent>
           <mc:Choice Requires="wps">
             <w:drawing>
-              <wp:anchor distT="36576" distB="36576" distL="36576" distR="36576" simplePos="0" relativeHeight="251657216" behindDoc="0" locked="0" layoutInCell="1" allowOverlap="1" wp14:anchorId="5793FAEB" wp14:editId="1813145E">
+              <wp:anchor distT="36576" distB="36576" distL="36576" distR="36576" simplePos="0" relativeHeight="251657216" behindDoc="0" locked="0" layoutInCell="1" allowOverlap="1" wp14:anchorId="5793FAEB" wp14:editId="56BA873E">
                 <wp:simplePos x="0" y="0"/>
                 <wp:positionH relativeFrom="column">
                   <wp:posOffset>2457450</wp:posOffset>
                 </wp:positionH>
                 <wp:positionV relativeFrom="paragraph">
-                  <wp:posOffset>85090</wp:posOffset>
+                  <wp:posOffset>31750</wp:posOffset>
                 </wp:positionV>
                 <wp:extent cx="6343650" cy="2114550"/>
                 <wp:effectExtent l="9525" t="9525" r="9525" b="9525"/>
@@ -7107,7 +7107,7 @@
           </mc:Choice>
           <mc:Fallback>
             <w:pict>
-              <v:shape w14:anchorId="5793FAEB" id="Text Box 31" o:spid="_x0000_s1048" type="#_x0000_t202" style="position:absolute;margin-left:193.5pt;margin-top:6.7pt;width:499.5pt;height:166.5pt;z-index:251657216;visibility:visible;mso-wrap-style:square;mso-width-percent:0;mso-height-percent:0;mso-wrap-distance-left:2.88pt;mso-wrap-distance-top:2.88pt;mso-wrap-distance-right:2.88pt;mso-wrap-distance-bottom:2.88pt;mso-position-horizontal:absolute;mso-position-horizontal-relative:text;mso-position-vertical:absolute;mso-position-vertical-relative:text;mso-width-percent:0;mso-height-percent:0;mso-width-relative:page;mso-height-relative:page;v-text-anchor:top" o:gfxdata="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" filled="f" insetpen="t">
+              <v:shape w14:anchorId="5793FAEB" id="Text Box 31" o:spid="_x0000_s1048" type="#_x0000_t202" style="position:absolute;margin-left:193.5pt;margin-top:2.5pt;width:499.5pt;height:166.5pt;z-index:251657216;visibility:visible;mso-wrap-style:square;mso-width-percent:0;mso-height-percent:0;mso-wrap-distance-left:2.88pt;mso-wrap-distance-top:2.88pt;mso-wrap-distance-right:2.88pt;mso-wrap-distance-bottom:2.88pt;mso-position-horizontal:absolute;mso-position-horizontal-relative:text;mso-position-vertical:absolute;mso-position-vertical-relative:text;mso-width-percent:0;mso-height-percent:0;mso-width-relative:page;mso-height-relative:page;v-text-anchor:top" o:gfxdata="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" filled="f" insetpen="t">
                 <v:shadow color="#ccc"/>
                 <v:textbox inset="2.88pt,2.88pt,2.88pt,2.88pt">
                   <w:txbxContent>
@@ -7787,7 +7787,7 @@
         <mc:AlternateContent>
           <mc:Choice Requires="wps">
             <w:drawing>
-              <wp:anchor distT="36576" distB="36576" distL="36576" distR="36576" simplePos="0" relativeHeight="251664384" behindDoc="0" locked="0" layoutInCell="1" allowOverlap="1" wp14:anchorId="630DDF50" wp14:editId="26ED21D3">
+              <wp:anchor distT="36576" distB="36576" distL="36576" distR="36576" simplePos="0" relativeHeight="251664384" behindDoc="0" locked="0" layoutInCell="1" allowOverlap="1" wp14:anchorId="630DDF50" wp14:editId="30383385">
                 <wp:simplePos x="0" y="0"/>
                 <wp:positionH relativeFrom="column">
                   <wp:posOffset>6666865</wp:posOffset>
@@ -7862,7 +7862,7 @@
           </mc:Choice>
           <mc:Fallback>
             <w:pict>
-              <v:rect w14:anchorId="1E3F6110" id="Rectangle 38" o:spid="_x0000_s1026" style="position:absolute;margin-left:524.95pt;margin-top:19.95pt;width:9pt;height:9pt;z-index:251664384;visibility:visible;mso-wrap-style:square;mso-width-percent:0;mso-height-percent:0;mso-wrap-distance-left:2.88pt;mso-wrap-distance-top:2.88pt;mso-wrap-distance-right:2.88pt;mso-wrap-distance-bottom:2.88pt;mso-position-horizontal:absolute;mso-position-horizontal-relative:text;mso-position-vertical:absolute;mso-position-vertical-relative:text;mso-width-percent:0;mso-height-percent:0;mso-width-relative:page;mso-height-relative:page;v-text-anchor:top" o:gfxdata="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" filled="f" insetpen="t">
+              <v:rect w14:anchorId="314E4A43" id="Rectangle 38" o:spid="_x0000_s1026" style="position:absolute;margin-left:524.95pt;margin-top:19.95pt;width:9pt;height:9pt;z-index:251664384;visibility:visible;mso-wrap-style:square;mso-width-percent:0;mso-height-percent:0;mso-wrap-distance-left:2.88pt;mso-wrap-distance-top:2.88pt;mso-wrap-distance-right:2.88pt;mso-wrap-distance-bottom:2.88pt;mso-position-horizontal:absolute;mso-position-horizontal-relative:text;mso-position-vertical:absolute;mso-position-vertical-relative:text;mso-width-percent:0;mso-height-percent:0;mso-width-relative:page;mso-height-relative:page;v-text-anchor:top" o:gfxdata="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" filled="f" insetpen="t">
                 <v:shadow color="#ccc"/>
                 <v:textbox inset="2.88pt,2.88pt,2.88pt,2.88pt"/>
               </v:rect>
@@ -7905,7 +7905,7 @@
         <mc:AlternateContent>
           <mc:Choice Requires="wps">
             <w:drawing>
-              <wp:anchor distT="36576" distB="36576" distL="36576" distR="36576" simplePos="0" relativeHeight="251658240" behindDoc="0" locked="0" layoutInCell="1" allowOverlap="1" wp14:anchorId="263CE704" wp14:editId="6D3F3B75">
+              <wp:anchor distT="36576" distB="36576" distL="36576" distR="36576" simplePos="0" relativeHeight="251658240" behindDoc="0" locked="0" layoutInCell="1" allowOverlap="1" wp14:anchorId="263CE704" wp14:editId="1E33AA7D">
                 <wp:simplePos x="0" y="0"/>
                 <wp:positionH relativeFrom="column">
                   <wp:posOffset>2726055</wp:posOffset>
@@ -7976,7 +7976,7 @@
           </mc:Choice>
           <mc:Fallback>
             <w:pict>
-              <v:line w14:anchorId="35B590F9" id="Line 32" o:spid="_x0000_s1026" style="position:absolute;z-index:251658240;visibility:visible;mso-wrap-style:square;mso-width-percent:0;mso-height-percent:0;mso-wrap-distance-left:2.88pt;mso-wrap-distance-top:2.88pt;mso-wrap-distance-right:2.88pt;mso-wrap-distance-bottom:2.88pt;mso-position-horizontal:absolute;mso-position-horizontal-relative:text;mso-position-vertical:absolute;mso-position-vertical-relative:text;mso-width-percent:0;mso-height-percent:0;mso-width-relative:page;mso-height-relative:page" from="214.65pt,8.25pt" to="488.1pt,8.25pt" o:gfxdata="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">
+              <v:line w14:anchorId="12F6CEE0" id="Line 32" o:spid="_x0000_s1026" style="position:absolute;z-index:251658240;visibility:visible;mso-wrap-style:square;mso-width-percent:0;mso-height-percent:0;mso-wrap-distance-left:2.88pt;mso-wrap-distance-top:2.88pt;mso-wrap-distance-right:2.88pt;mso-wrap-distance-bottom:2.88pt;mso-position-horizontal:absolute;mso-position-horizontal-relative:text;mso-position-vertical:absolute;mso-position-vertical-relative:text;mso-width-percent:0;mso-height-percent:0;mso-width-relative:page;mso-height-relative:page" from="214.65pt,8.25pt" to="488.1pt,8.25pt" o:gfxdata="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">
                 <v:shadow color="#ccc"/>
               </v:line>
             </w:pict>
@@ -8018,7 +8018,7 @@
         <mc:AlternateContent>
           <mc:Choice Requires="wps">
             <w:drawing>
-              <wp:anchor distT="36576" distB="36576" distL="36576" distR="36576" simplePos="0" relativeHeight="251659264" behindDoc="0" locked="0" layoutInCell="1" allowOverlap="1" wp14:anchorId="09774DF6" wp14:editId="17104D83">
+              <wp:anchor distT="36576" distB="36576" distL="36576" distR="36576" simplePos="0" relativeHeight="251659264" behindDoc="0" locked="0" layoutInCell="1" allowOverlap="1" wp14:anchorId="09774DF6" wp14:editId="1B7583D2">
                 <wp:simplePos x="0" y="0"/>
                 <wp:positionH relativeFrom="column">
                   <wp:posOffset>2726055</wp:posOffset>
@@ -8089,7 +8089,7 @@
           </mc:Choice>
           <mc:Fallback>
             <w:pict>
-              <v:line w14:anchorId="36EBD985" id="Line 33" o:spid="_x0000_s1026" style="position:absolute;z-index:251659264;visibility:visible;mso-wrap-style:square;mso-width-percent:0;mso-height-percent:0;mso-wrap-distance-left:2.88pt;mso-wrap-distance-top:2.88pt;mso-wrap-distance-right:2.88pt;mso-wrap-distance-bottom:2.88pt;mso-position-horizontal:absolute;mso-position-horizontal-relative:text;mso-position-vertical:absolute;mso-position-vertical-relative:text;mso-width-percent:0;mso-height-percent:0;mso-width-relative:page;mso-height-relative:page" from="214.65pt,15.7pt" to="488.1pt,15.7pt" o:gfxdata="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">
+              <v:line w14:anchorId="760B1F17" id="Line 33" o:spid="_x0000_s1026" style="position:absolute;z-index:251659264;visibility:visible;mso-wrap-style:square;mso-width-percent:0;mso-height-percent:0;mso-wrap-distance-left:2.88pt;mso-wrap-distance-top:2.88pt;mso-wrap-distance-right:2.88pt;mso-wrap-distance-bottom:2.88pt;mso-position-horizontal:absolute;mso-position-horizontal-relative:text;mso-position-vertical:absolute;mso-position-vertical-relative:text;mso-width-percent:0;mso-height-percent:0;mso-width-relative:page;mso-height-relative:page" from="214.65pt,15.7pt" to="488.1pt,15.7pt" o:gfxdata="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">
                 <v:shadow color="#ccc"/>
               </v:line>
             </w:pict>
@@ -8223,7 +8223,7 @@
         <mc:AlternateContent>
           <mc:Choice Requires="wps">
             <w:drawing>
-              <wp:anchor distT="36576" distB="36576" distL="36576" distR="36576" simplePos="0" relativeHeight="251666432" behindDoc="0" locked="0" layoutInCell="1" allowOverlap="1" wp14:anchorId="4E29C898" wp14:editId="1D6D1AF0">
+              <wp:anchor distT="36576" distB="36576" distL="36576" distR="36576" simplePos="0" relativeHeight="251666432" behindDoc="0" locked="0" layoutInCell="1" allowOverlap="1" wp14:anchorId="4E29C898" wp14:editId="3DE3EB18">
                 <wp:simplePos x="0" y="0"/>
                 <wp:positionH relativeFrom="column">
                   <wp:posOffset>6666865</wp:posOffset>
@@ -8298,7 +8298,7 @@
           </mc:Choice>
           <mc:Fallback>
             <w:pict>
-              <v:rect w14:anchorId="1EF72EFD" id="Rectangle 40" o:spid="_x0000_s1026" style="position:absolute;margin-left:524.95pt;margin-top:12.55pt;width:9pt;height:9pt;z-index:251666432;visibility:visible;mso-wrap-style:square;mso-width-percent:0;mso-height-percent:0;mso-wrap-distance-left:2.88pt;mso-wrap-distance-top:2.88pt;mso-wrap-distance-right:2.88pt;mso-wrap-distance-bottom:2.88pt;mso-position-horizontal:absolute;mso-position-horizontal-relative:text;mso-position-vertical:absolute;mso-position-vertical-relative:text;mso-width-percent:0;mso-height-percent:0;mso-width-relative:page;mso-height-relative:page;v-text-anchor:top" o:gfxdata="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" filled="f" insetpen="t">
+              <v:rect w14:anchorId="06565D59" id="Rectangle 40" o:spid="_x0000_s1026" style="position:absolute;margin-left:524.95pt;margin-top:12.55pt;width:9pt;height:9pt;z-index:251666432;visibility:visible;mso-wrap-style:square;mso-width-percent:0;mso-height-percent:0;mso-wrap-distance-left:2.88pt;mso-wrap-distance-top:2.88pt;mso-wrap-distance-right:2.88pt;mso-wrap-distance-bottom:2.88pt;mso-position-horizontal:absolute;mso-position-horizontal-relative:text;mso-position-vertical:absolute;mso-position-vertical-relative:text;mso-width-percent:0;mso-height-percent:0;mso-width-relative:page;mso-height-relative:page;v-text-anchor:top" o:gfxdata="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" filled="f" insetpen="t">
                 <v:shadow color="#ccc"/>
                 <v:textbox inset="2.88pt,2.88pt,2.88pt,2.88pt"/>
               </v:rect>
@@ -8341,7 +8341,7 @@
         <mc:AlternateContent>
           <mc:Choice Requires="wps">
             <w:drawing>
-              <wp:anchor distT="36576" distB="36576" distL="36576" distR="36576" simplePos="0" relativeHeight="251660288" behindDoc="0" locked="0" layoutInCell="1" allowOverlap="1" wp14:anchorId="34015EDD" wp14:editId="24405F24">
+              <wp:anchor distT="36576" distB="36576" distL="36576" distR="36576" simplePos="0" relativeHeight="251660288" behindDoc="0" locked="0" layoutInCell="1" allowOverlap="1" wp14:anchorId="34015EDD" wp14:editId="49E518E9">
                 <wp:simplePos x="0" y="0"/>
                 <wp:positionH relativeFrom="column">
                   <wp:posOffset>2726055</wp:posOffset>
@@ -8412,7 +8412,7 @@
           </mc:Choice>
           <mc:Fallback>
             <w:pict>
-              <v:line w14:anchorId="226032B5" id="Line 34" o:spid="_x0000_s1026" style="position:absolute;z-index:251660288;visibility:visible;mso-wrap-style:square;mso-width-percent:0;mso-height-percent:0;mso-wrap-distance-left:2.88pt;mso-wrap-distance-top:2.88pt;mso-wrap-distance-right:2.88pt;mso-wrap-distance-bottom:2.88pt;mso-position-horizontal:absolute;mso-position-horizontal-relative:text;mso-position-vertical:absolute;mso-position-vertical-relative:text;mso-width-percent:0;mso-height-percent:0;mso-width-relative:page;mso-height-relative:page" from="214.65pt,3.85pt" to="488.1pt,3.85pt" o:gfxdata="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">
+              <v:line w14:anchorId="5EBE0786" id="Line 34" o:spid="_x0000_s1026" style="position:absolute;z-index:251660288;visibility:visible;mso-wrap-style:square;mso-width-percent:0;mso-height-percent:0;mso-wrap-distance-left:2.88pt;mso-wrap-distance-top:2.88pt;mso-wrap-distance-right:2.88pt;mso-wrap-distance-bottom:2.88pt;mso-position-horizontal:absolute;mso-position-horizontal-relative:text;mso-position-vertical:absolute;mso-position-vertical-relative:text;mso-width-percent:0;mso-height-percent:0;mso-width-relative:page;mso-height-relative:page" from="214.65pt,3.85pt" to="488.1pt,3.85pt" o:gfxdata="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">
                 <v:shadow color="#ccc"/>
               </v:line>
             </w:pict>
@@ -8453,7 +8453,7 @@
         <mc:AlternateContent>
           <mc:Choice Requires="wps">
             <w:drawing>
-              <wp:anchor distT="36576" distB="36576" distL="36576" distR="36576" simplePos="0" relativeHeight="251682816" behindDoc="0" locked="0" layoutInCell="1" allowOverlap="1" wp14:anchorId="33A1107D" wp14:editId="731FDD0E">
+              <wp:anchor distT="36576" distB="36576" distL="36576" distR="36576" simplePos="0" relativeHeight="251682816" behindDoc="0" locked="0" layoutInCell="1" allowOverlap="1" wp14:anchorId="33A1107D" wp14:editId="1D7079A5">
                 <wp:simplePos x="0" y="0"/>
                 <wp:positionH relativeFrom="column">
                   <wp:posOffset>2726055</wp:posOffset>
@@ -8524,7 +8524,7 @@
           </mc:Choice>
           <mc:Fallback>
             <w:pict>
-              <v:line w14:anchorId="5D6A8829" id="Line 56" o:spid="_x0000_s1026" style="position:absolute;z-index:251682816;visibility:visible;mso-wrap-style:square;mso-width-percent:0;mso-height-percent:0;mso-wrap-distance-left:2.88pt;mso-wrap-distance-top:2.88pt;mso-wrap-distance-right:2.88pt;mso-wrap-distance-bottom:2.88pt;mso-position-horizontal:absolute;mso-position-horizontal-relative:text;mso-position-vertical:absolute;mso-position-vertical-relative:text;mso-width-percent:0;mso-height-percent:0;mso-width-relative:page;mso-height-relative:page" from="214.65pt,11.65pt" to="488.1pt,11.65pt" o:gfxdata="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">
+              <v:line w14:anchorId="2C63C3CF" id="Line 56" o:spid="_x0000_s1026" style="position:absolute;z-index:251682816;visibility:visible;mso-wrap-style:square;mso-width-percent:0;mso-height-percent:0;mso-wrap-distance-left:2.88pt;mso-wrap-distance-top:2.88pt;mso-wrap-distance-right:2.88pt;mso-wrap-distance-bottom:2.88pt;mso-position-horizontal:absolute;mso-position-horizontal-relative:text;mso-position-vertical:absolute;mso-position-vertical-relative:text;mso-width-percent:0;mso-height-percent:0;mso-width-relative:page;mso-height-relative:page" from="214.65pt,11.65pt" to="488.1pt,11.65pt" o:gfxdata="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">
                 <v:shadow color="#ccc"/>
               </v:line>
             </w:pict>
@@ -8555,15 +8555,477 @@
       </w:pPr>
       <w:r>
         <w:rPr>
-          <w:rFonts w:ascii="Arial" w:hAnsi="Arial" w:cs="Arial"/>
           <w:noProof/>
           <w:sz w:val="28"/>
-          <w:szCs w:val="28"/>
         </w:rPr>
         <mc:AlternateContent>
           <mc:Choice Requires="wps">
             <w:drawing>
-              <wp:anchor distT="36576" distB="36576" distL="36576" distR="36576" simplePos="0" relativeHeight="251661312" behindDoc="0" locked="0" layoutInCell="1" allowOverlap="1" wp14:anchorId="45025AD6" wp14:editId="7AF067FC">
+              <wp:anchor distT="36576" distB="36576" distL="36576" distR="36576" simplePos="0" relativeHeight="251689984" behindDoc="0" locked="0" layoutInCell="1" allowOverlap="1" wp14:anchorId="757D736F" wp14:editId="04D8BC53">
+                <wp:simplePos x="0" y="0"/>
+                <wp:positionH relativeFrom="column">
+                  <wp:posOffset>2430780</wp:posOffset>
+                </wp:positionH>
+                <wp:positionV relativeFrom="paragraph">
+                  <wp:posOffset>103505</wp:posOffset>
+                </wp:positionV>
+                <wp:extent cx="7414260" cy="742950"/>
+                <wp:effectExtent l="0" t="0" r="0" b="0"/>
+                <wp:wrapNone/>
+                <wp:docPr id="61" name="Text Box 50"/>
+                <wp:cNvGraphicFramePr>
+                  <a:graphicFrameLocks xmlns:a="http://schemas.openxmlformats.org/drawingml/2006/main"/>
+                </wp:cNvGraphicFramePr>
+                <a:graphic xmlns:a="http://schemas.openxmlformats.org/drawingml/2006/main">
+                  <a:graphicData uri="http://schemas.microsoft.com/office/word/2010/wordprocessingShape">
+                    <wps:wsp>
+                      <wps:cNvSpPr txBox="1">
+                        <a:spLocks noChangeArrowheads="1"/>
+                      </wps:cNvSpPr>
+                      <wps:spPr bwMode="auto">
+                        <a:xfrm>
+                          <a:off x="0" y="0"/>
+                          <a:ext cx="7414260" cy="742950"/>
+                        </a:xfrm>
+                        <a:prstGeom prst="rect">
+                          <a:avLst/>
+                        </a:prstGeom>
+                        <a:noFill/>
+                        <a:ln>
+                          <a:noFill/>
+                        </a:ln>
+                        <a:effectLst/>
+                        <a:extLst>
+                          <a:ext uri="{909E8E84-426E-40DD-AFC4-6F175D3DCCD1}">
+                            <a14:hiddenFill xmlns:a14="http://schemas.microsoft.com/office/drawing/2010/main">
+                              <a:solidFill>
+                                <a:srgbClr val="FFFFFF"/>
+                              </a:solidFill>
+                            </a14:hiddenFill>
+                          </a:ext>
+                          <a:ext uri="{91240B29-F687-4F45-9708-019B960494DF}">
+                            <a14:hiddenLine xmlns:a14="http://schemas.microsoft.com/office/drawing/2010/main" w="9525" algn="in">
+                              <a:solidFill>
+                                <a:srgbClr val="000000"/>
+                              </a:solidFill>
+                              <a:miter lim="800000"/>
+                              <a:headEnd/>
+                              <a:tailEnd/>
+                            </a14:hiddenLine>
+                          </a:ext>
+                          <a:ext uri="{AF507438-7753-43E0-B8FC-AC1667EBCBE1}">
+                            <a14:hiddenEffects xmlns:a14="http://schemas.microsoft.com/office/drawing/2010/main">
+                              <a:effectLst/>
+                            </a14:hiddenEffects>
+                          </a:ext>
+                        </a:extLst>
+                      </wps:spPr>
+                      <wps:txbx>
+                        <w:txbxContent>
+                          <w:p>
+                            <w:pPr>
+                              <w:widowControl w:val="0"/>
+                              <w:ind w:left="-720" w:right="-1440"/>
+                              <w:rPr>
+                                <w:rFonts w:ascii="Arial" w:hAnsi="Arial" w:cs="Arial"/>
+                                <w:b/>
+                                <w:bCs/>
+                                <w:sz w:val="26"/>
+                                <w:szCs w:val="26"/>
+                                <w:lang w:val="en-CA"/>
+                              </w:rPr>
+                            </w:pPr>
+                            <w:r>
+                              <w:rPr>
+                                <w:rFonts w:ascii="Arial" w:hAnsi="Arial" w:cs="Arial"/>
+                                <w:b/>
+                                <w:bCs/>
+                                <w:sz w:val="26"/>
+                                <w:szCs w:val="26"/>
+                                <w:lang w:val="en-CA"/>
+                              </w:rPr>
+                              <w:t xml:space="preserve">          </w:t>
+                            </w:r>
+                            <w:r>
+                              <w:rPr>
+                                <w:rFonts w:ascii="Arial" w:hAnsi="Arial" w:cs="Arial"/>
+                                <w:b/>
+                                <w:bCs/>
+                                <w:sz w:val="26"/>
+                                <w:szCs w:val="26"/>
+                                <w:lang w:val="en-CA"/>
+                              </w:rPr>
+                              <w:t xml:space="preserve">How can stress affect, worsen, </w:t>
+                            </w:r>
+                            <w:r>
+                              <w:rPr>
+                                <w:rFonts w:ascii="Arial" w:hAnsi="Arial" w:cs="Arial"/>
+                                <w:b/>
+                                <w:bCs/>
+                                <w:sz w:val="26"/>
+                                <w:szCs w:val="26"/>
+                                <w:lang w:val="en-CA"/>
+                              </w:rPr>
+                              <w:t>aggravate,</w:t>
+                            </w:r>
+                            <w:r>
+                              <w:rPr>
+                                <w:rFonts w:ascii="Arial" w:hAnsi="Arial" w:cs="Arial"/>
+                                <w:b/>
+                                <w:bCs/>
+                                <w:sz w:val="26"/>
+                                <w:szCs w:val="26"/>
+                                <w:lang w:val="en-CA"/>
+                              </w:rPr>
+                              <w:t xml:space="preserve"> or cause pain? What is the “mind–</w:t>
+                            </w:r>
+                            <w:r>
+                              <w:rPr>
+                                <w:rFonts w:ascii="Arial" w:hAnsi="Arial" w:cs="Arial"/>
+                                <w:b/>
+                                <w:bCs/>
+                                <w:sz w:val="26"/>
+                                <w:szCs w:val="26"/>
+                                <w:lang w:val="en-CA"/>
+                              </w:rPr>
+                              <w:t>body</w:t>
+                            </w:r>
+                          </w:p>
+                          <w:p>
+                            <w:pPr>
+                              <w:widowControl w:val="0"/>
+                              <w:ind w:left="-720" w:right="-1440"/>
+                              <w:rPr>
+                                <w:rFonts w:ascii="Arial" w:hAnsi="Arial" w:cs="Arial"/>
+                                <w:b/>
+                                <w:bCs/>
+                                <w:sz w:val="26"/>
+                                <w:szCs w:val="26"/>
+                                <w:lang w:val="en-CA"/>
+                              </w:rPr>
+                            </w:pPr>
+                            <w:r>
+                              <w:rPr>
+                                <w:rFonts w:ascii="Arial" w:hAnsi="Arial" w:cs="Arial"/>
+                                <w:b/>
+                                <w:bCs/>
+                                <w:sz w:val="26"/>
+                                <w:szCs w:val="26"/>
+                                <w:lang w:val="en-CA"/>
+                              </w:rPr>
+                              <w:tab/>
+                            </w:r>
+                            <w:r>
+                              <w:rPr>
+                                <w:rFonts w:ascii="Arial" w:hAnsi="Arial" w:cs="Arial"/>
+                                <w:b/>
+                                <w:bCs/>
+                                <w:sz w:val="26"/>
+                                <w:szCs w:val="26"/>
+                                <w:lang w:val="en-CA"/>
+                              </w:rPr>
+                              <w:tab/>
+                            </w:r>
+                            <w:r>
+                              <w:rPr>
+                                <w:rFonts w:ascii="Arial" w:hAnsi="Arial" w:cs="Arial"/>
+                                <w:b/>
+                                <w:bCs/>
+                                <w:sz w:val="26"/>
+                                <w:szCs w:val="26"/>
+                                <w:lang w:val="en-CA"/>
+                              </w:rPr>
+                              <w:tab/>
+                            </w:r>
+                            <w:r>
+                              <w:rPr>
+                                <w:rFonts w:ascii="Arial" w:hAnsi="Arial" w:cs="Arial"/>
+                                <w:b/>
+                                <w:bCs/>
+                                <w:sz w:val="26"/>
+                                <w:szCs w:val="26"/>
+                                <w:lang w:val="en-CA"/>
+                              </w:rPr>
+                              <w:tab/>
+                            </w:r>
+                            <w:r>
+                              <w:rPr>
+                                <w:rFonts w:ascii="Arial" w:hAnsi="Arial" w:cs="Arial"/>
+                                <w:b/>
+                                <w:bCs/>
+                                <w:sz w:val="26"/>
+                                <w:szCs w:val="26"/>
+                                <w:lang w:val="en-CA"/>
+                              </w:rPr>
+                              <w:t xml:space="preserve">          c</w:t>
+                            </w:r>
+                            <w:r>
+                              <w:rPr>
+                                <w:rFonts w:ascii="Arial" w:hAnsi="Arial" w:cs="Arial"/>
+                                <w:b/>
+                                <w:bCs/>
+                                <w:sz w:val="26"/>
+                                <w:szCs w:val="26"/>
+                                <w:lang w:val="en-CA"/>
+                              </w:rPr>
+                              <w:t>onnection</w:t>
+                            </w:r>
+                            <w:r>
+                              <w:rPr>
+                                <w:rFonts w:ascii="Arial" w:hAnsi="Arial" w:cs="Arial"/>
+                                <w:b/>
+                                <w:bCs/>
+                                <w:sz w:val="26"/>
+                                <w:szCs w:val="26"/>
+                                <w:lang w:val="en-CA"/>
+                              </w:rPr>
+                              <w:t>”</w:t>
+                            </w:r>
+                            <w:r>
+                              <w:rPr>
+                                <w:rFonts w:ascii="Arial" w:hAnsi="Arial" w:cs="Arial"/>
+                                <w:b/>
+                                <w:bCs/>
+                                <w:sz w:val="26"/>
+                                <w:szCs w:val="26"/>
+                                <w:lang w:val="en-CA"/>
+                              </w:rPr>
+                              <w:t>?</w:t>
+                            </w:r>
+                          </w:p>
+                          <w:p>
+                            <w:pPr>
+                              <w:widowControl w:val="0"/>
+                              <w:spacing w:before="60"/>
+                              <w:rPr>
+                                <w:sz w:val="28"/>
+                                <w:szCs w:val="28"/>
+                                <w:lang w:val="en-CA"/>
+                              </w:rPr>
+                            </w:pPr>
+                          </w:p>
+                        </w:txbxContent>
+                      </wps:txbx>
+                      <wps:bodyPr rot="0" vert="horz" wrap="square" lIns="36576" tIns="36576" rIns="36576" bIns="36576" anchor="t" anchorCtr="0" upright="1">
+                        <a:noAutofit/>
+                      </wps:bodyPr>
+                    </wps:wsp>
+                  </a:graphicData>
+                </a:graphic>
+                <wp14:sizeRelH relativeFrom="page">
+                  <wp14:pctWidth>0</wp14:pctWidth>
+                </wp14:sizeRelH>
+                <wp14:sizeRelV relativeFrom="page">
+                  <wp14:pctHeight>0</wp14:pctHeight>
+                </wp14:sizeRelV>
+              </wp:anchor>
+            </w:drawing>
+          </mc:Choice>
+          <mc:Fallback>
+            <w:pict>
+              <v:shape w14:anchorId="757D736F" id="_x0000_s1049" type="#_x0000_t202" style="position:absolute;margin-left:191.4pt;margin-top:8.15pt;width:583.8pt;height:58.5pt;z-index:251689984;visibility:visible;mso-wrap-style:square;mso-width-percent:0;mso-height-percent:0;mso-wrap-distance-left:2.88pt;mso-wrap-distance-top:2.88pt;mso-wrap-distance-right:2.88pt;mso-wrap-distance-bottom:2.88pt;mso-position-horizontal:absolute;mso-position-horizontal-relative:text;mso-position-vertical:absolute;mso-position-vertical-relative:text;mso-width-percent:0;mso-height-percent:0;mso-width-relative:page;mso-height-relative:page;v-text-anchor:top" o:gfxdata="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" filled="f" stroked="f" insetpen="t">
+                <v:textbox inset="2.88pt,2.88pt,2.88pt,2.88pt">
+                  <w:txbxContent>
+                    <w:p>
+                      <w:pPr>
+                        <w:widowControl w:val="0"/>
+                        <w:ind w:left="-720" w:right="-1440"/>
+                        <w:rPr>
+                          <w:rFonts w:ascii="Arial" w:hAnsi="Arial" w:cs="Arial"/>
+                          <w:b/>
+                          <w:bCs/>
+                          <w:sz w:val="26"/>
+                          <w:szCs w:val="26"/>
+                          <w:lang w:val="en-CA"/>
+                        </w:rPr>
+                      </w:pPr>
+                      <w:r>
+                        <w:rPr>
+                          <w:rFonts w:ascii="Arial" w:hAnsi="Arial" w:cs="Arial"/>
+                          <w:b/>
+                          <w:bCs/>
+                          <w:sz w:val="26"/>
+                          <w:szCs w:val="26"/>
+                          <w:lang w:val="en-CA"/>
+                        </w:rPr>
+                        <w:t xml:space="preserve">          </w:t>
+                      </w:r>
+                      <w:r>
+                        <w:rPr>
+                          <w:rFonts w:ascii="Arial" w:hAnsi="Arial" w:cs="Arial"/>
+                          <w:b/>
+                          <w:bCs/>
+                          <w:sz w:val="26"/>
+                          <w:szCs w:val="26"/>
+                          <w:lang w:val="en-CA"/>
+                        </w:rPr>
+                        <w:t xml:space="preserve">How can stress affect, worsen, </w:t>
+                      </w:r>
+                      <w:r>
+                        <w:rPr>
+                          <w:rFonts w:ascii="Arial" w:hAnsi="Arial" w:cs="Arial"/>
+                          <w:b/>
+                          <w:bCs/>
+                          <w:sz w:val="26"/>
+                          <w:szCs w:val="26"/>
+                          <w:lang w:val="en-CA"/>
+                        </w:rPr>
+                        <w:t>aggravate,</w:t>
+                      </w:r>
+                      <w:r>
+                        <w:rPr>
+                          <w:rFonts w:ascii="Arial" w:hAnsi="Arial" w:cs="Arial"/>
+                          <w:b/>
+                          <w:bCs/>
+                          <w:sz w:val="26"/>
+                          <w:szCs w:val="26"/>
+                          <w:lang w:val="en-CA"/>
+                        </w:rPr>
+                        <w:t xml:space="preserve"> or cause pain? What is the “mind–</w:t>
+                      </w:r>
+                      <w:r>
+                        <w:rPr>
+                          <w:rFonts w:ascii="Arial" w:hAnsi="Arial" w:cs="Arial"/>
+                          <w:b/>
+                          <w:bCs/>
+                          <w:sz w:val="26"/>
+                          <w:szCs w:val="26"/>
+                          <w:lang w:val="en-CA"/>
+                        </w:rPr>
+                        <w:t>body</w:t>
+                      </w:r>
+                    </w:p>
+                    <w:p>
+                      <w:pPr>
+                        <w:widowControl w:val="0"/>
+                        <w:ind w:left="-720" w:right="-1440"/>
+                        <w:rPr>
+                          <w:rFonts w:ascii="Arial" w:hAnsi="Arial" w:cs="Arial"/>
+                          <w:b/>
+                          <w:bCs/>
+                          <w:sz w:val="26"/>
+                          <w:szCs w:val="26"/>
+                          <w:lang w:val="en-CA"/>
+                        </w:rPr>
+                      </w:pPr>
+                      <w:r>
+                        <w:rPr>
+                          <w:rFonts w:ascii="Arial" w:hAnsi="Arial" w:cs="Arial"/>
+                          <w:b/>
+                          <w:bCs/>
+                          <w:sz w:val="26"/>
+                          <w:szCs w:val="26"/>
+                          <w:lang w:val="en-CA"/>
+                        </w:rPr>
+                        <w:tab/>
+                      </w:r>
+                      <w:r>
+                        <w:rPr>
+                          <w:rFonts w:ascii="Arial" w:hAnsi="Arial" w:cs="Arial"/>
+                          <w:b/>
+                          <w:bCs/>
+                          <w:sz w:val="26"/>
+                          <w:szCs w:val="26"/>
+                          <w:lang w:val="en-CA"/>
+                        </w:rPr>
+                        <w:tab/>
+                      </w:r>
+                      <w:r>
+                        <w:rPr>
+                          <w:rFonts w:ascii="Arial" w:hAnsi="Arial" w:cs="Arial"/>
+                          <w:b/>
+                          <w:bCs/>
+                          <w:sz w:val="26"/>
+                          <w:szCs w:val="26"/>
+                          <w:lang w:val="en-CA"/>
+                        </w:rPr>
+                        <w:tab/>
+                      </w:r>
+                      <w:r>
+                        <w:rPr>
+                          <w:rFonts w:ascii="Arial" w:hAnsi="Arial" w:cs="Arial"/>
+                          <w:b/>
+                          <w:bCs/>
+                          <w:sz w:val="26"/>
+                          <w:szCs w:val="26"/>
+                          <w:lang w:val="en-CA"/>
+                        </w:rPr>
+                        <w:tab/>
+                      </w:r>
+                      <w:r>
+                        <w:rPr>
+                          <w:rFonts w:ascii="Arial" w:hAnsi="Arial" w:cs="Arial"/>
+                          <w:b/>
+                          <w:bCs/>
+                          <w:sz w:val="26"/>
+                          <w:szCs w:val="26"/>
+                          <w:lang w:val="en-CA"/>
+                        </w:rPr>
+                        <w:t xml:space="preserve">          c</w:t>
+                      </w:r>
+                      <w:r>
+                        <w:rPr>
+                          <w:rFonts w:ascii="Arial" w:hAnsi="Arial" w:cs="Arial"/>
+                          <w:b/>
+                          <w:bCs/>
+                          <w:sz w:val="26"/>
+                          <w:szCs w:val="26"/>
+                          <w:lang w:val="en-CA"/>
+                        </w:rPr>
+                        <w:t>onnection</w:t>
+                      </w:r>
+                      <w:r>
+                        <w:rPr>
+                          <w:rFonts w:ascii="Arial" w:hAnsi="Arial" w:cs="Arial"/>
+                          <w:b/>
+                          <w:bCs/>
+                          <w:sz w:val="26"/>
+                          <w:szCs w:val="26"/>
+                          <w:lang w:val="en-CA"/>
+                        </w:rPr>
+                        <w:t>”</w:t>
+                      </w:r>
+                      <w:r>
+                        <w:rPr>
+                          <w:rFonts w:ascii="Arial" w:hAnsi="Arial" w:cs="Arial"/>
+                          <w:b/>
+                          <w:bCs/>
+                          <w:sz w:val="26"/>
+                          <w:szCs w:val="26"/>
+                          <w:lang w:val="en-CA"/>
+                        </w:rPr>
+                        <w:t>?</w:t>
+                      </w:r>
+                    </w:p>
+                    <w:p>
+                      <w:pPr>
+                        <w:widowControl w:val="0"/>
+                        <w:spacing w:before="60"/>
+                        <w:rPr>
+                          <w:sz w:val="28"/>
+                          <w:szCs w:val="28"/>
+                          <w:lang w:val="en-CA"/>
+                        </w:rPr>
+                      </w:pPr>
+                    </w:p>
+                  </w:txbxContent>
+                </v:textbox>
+              </v:shape>
+            </w:pict>
+          </mc:Fallback>
+        </mc:AlternateContent>
+      </w:r>
+      <w:r>
+        <w:rPr>
+          <w:rFonts w:ascii="Arial" w:hAnsi="Arial" w:cs="Arial"/>
+          <w:noProof/>
+          <w:sz w:val="28"/>
+          <w:szCs w:val="28"/>
+        </w:rPr>
+        <mc:AlternateContent>
+          <mc:Choice Requires="wps">
+            <w:drawing>
+              <wp:anchor distT="36576" distB="36576" distL="36576" distR="36576" simplePos="0" relativeHeight="251661312" behindDoc="0" locked="0" layoutInCell="1" allowOverlap="1" wp14:anchorId="45025AD6" wp14:editId="2D9E7C32">
                 <wp:simplePos x="0" y="0"/>
                 <wp:positionH relativeFrom="column">
                   <wp:posOffset>-208280</wp:posOffset>
@@ -8634,7 +9096,7 @@
           </mc:Choice>
           <mc:Fallback>
             <w:pict>
-              <v:line w14:anchorId="20288A6F" id="Line 35" o:spid="_x0000_s1026" style="position:absolute;z-index:251661312;visibility:visible;mso-wrap-style:square;mso-width-percent:0;mso-height-percent:0;mso-wrap-distance-left:2.88pt;mso-wrap-distance-top:2.88pt;mso-wrap-distance-right:2.88pt;mso-wrap-distance-bottom:2.88pt;mso-position-horizontal:absolute;mso-position-horizontal-relative:text;mso-position-vertical:absolute;mso-position-vertical-relative:text;mso-width-percent:0;mso-height-percent:0;mso-width-relative:page;mso-height-relative:page" from="-16.4pt,16.15pt" to="162.2pt,16.15pt" o:gfxdata="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">
+              <v:line w14:anchorId="1489A5BB" id="Line 35" o:spid="_x0000_s1026" style="position:absolute;z-index:251661312;visibility:visible;mso-wrap-style:square;mso-width-percent:0;mso-height-percent:0;mso-wrap-distance-left:2.88pt;mso-wrap-distance-top:2.88pt;mso-wrap-distance-right:2.88pt;mso-wrap-distance-bottom:2.88pt;mso-position-horizontal:absolute;mso-position-horizontal-relative:text;mso-position-vertical:absolute;mso-position-vertical-relative:text;mso-width-percent:0;mso-height-percent:0;mso-width-relative:page;mso-height-relative:page" from="-16.4pt,16.15pt" to="162.2pt,16.15pt" o:gfxdata="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">
                 <v:shadow color="#ccc"/>
               </v:line>
             </w:pict>
@@ -8649,6 +9111,15 @@
           <w:lang w:val="en-CA"/>
         </w:rPr>
         <w:t>7.</w:t>
+      </w:r>
+      <w:r>
+        <w:rPr>
+          <w:rFonts w:ascii="Arial" w:hAnsi="Arial" w:cs="Arial"/>
+          <w:sz w:val="28"/>
+          <w:szCs w:val="28"/>
+          <w:lang w:val="en-CA"/>
+        </w:rPr>
+        <w:t xml:space="preserve"> </w:t>
       </w:r>
     </w:p>
     <w:p>
@@ -8674,13 +9145,13 @@
         <mc:AlternateContent>
           <mc:Choice Requires="wps">
             <w:drawing>
-              <wp:anchor distT="36576" distB="36576" distL="36576" distR="36576" simplePos="0" relativeHeight="251662336" behindDoc="0" locked="0" layoutInCell="1" allowOverlap="1" wp14:anchorId="06638BE7" wp14:editId="630A4838">
+              <wp:anchor distT="36576" distB="36576" distL="36576" distR="36576" simplePos="0" relativeHeight="251662336" behindDoc="0" locked="0" layoutInCell="1" allowOverlap="1" wp14:anchorId="06638BE7" wp14:editId="2651B2C3">
                 <wp:simplePos x="0" y="0"/>
                 <wp:positionH relativeFrom="column">
-                  <wp:posOffset>-208280</wp:posOffset>
+                  <wp:posOffset>-223520</wp:posOffset>
                 </wp:positionH>
                 <wp:positionV relativeFrom="paragraph">
-                  <wp:posOffset>145415</wp:posOffset>
+                  <wp:posOffset>191135</wp:posOffset>
                 </wp:positionV>
                 <wp:extent cx="2268220" cy="0"/>
                 <wp:effectExtent l="10795" t="9525" r="6985" b="9525"/>
@@ -8745,7 +9216,7 @@
           </mc:Choice>
           <mc:Fallback>
             <w:pict>
-              <v:line w14:anchorId="34E6CC76" id="Line 36" o:spid="_x0000_s1026" style="position:absolute;z-index:251662336;visibility:visible;mso-wrap-style:square;mso-width-percent:0;mso-height-percent:0;mso-wrap-distance-left:2.88pt;mso-wrap-distance-top:2.88pt;mso-wrap-distance-right:2.88pt;mso-wrap-distance-bottom:2.88pt;mso-position-horizontal:absolute;mso-position-horizontal-relative:text;mso-position-vertical:absolute;mso-position-vertical-relative:text;mso-width-percent:0;mso-height-percent:0;mso-width-relative:page;mso-height-relative:page" from="-16.4pt,11.45pt" to="162.2pt,11.45pt" o:gfxdata="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">
+              <v:line w14:anchorId="3530D802" id="Line 36" o:spid="_x0000_s1026" style="position:absolute;z-index:251662336;visibility:visible;mso-wrap-style:square;mso-width-percent:0;mso-height-percent:0;mso-wrap-distance-left:2.88pt;mso-wrap-distance-top:2.88pt;mso-wrap-distance-right:2.88pt;mso-wrap-distance-bottom:2.88pt;mso-position-horizontal:absolute;mso-position-horizontal-relative:text;mso-position-vertical:absolute;mso-position-vertical-relative:text;mso-width-percent:0;mso-height-percent:0;mso-width-relative:page;mso-height-relative:page" from="-17.6pt,15.05pt" to="161pt,15.05pt" o:gfxdata="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">
                 <v:shadow color="#ccc"/>
               </v:line>
             </w:pict>
@@ -8768,51 +9239,40 @@
           <w:szCs w:val="28"/>
           <w:lang w:val="en-CA"/>
         </w:rPr>
-        <w:t xml:space="preserve">                                                        </w:t>
+        <w:t xml:space="preserve">  </w:t>
       </w:r>
       <w:r>
         <w:rPr>
           <w:rFonts w:ascii="Arial" w:hAnsi="Arial" w:cs="Arial"/>
-          <w:b/>
-          <w:bCs/>
-          <w:sz w:val="26"/>
-          <w:szCs w:val="26"/>
+          <w:sz w:val="28"/>
+          <w:szCs w:val="28"/>
           <w:lang w:val="en-CA"/>
         </w:rPr>
-        <w:t>How can stress affect, worsen, aggravate or cause pain? What is the “mind–</w:t>
+        <w:tab/>
       </w:r>
       <w:r>
         <w:rPr>
           <w:rFonts w:ascii="Arial" w:hAnsi="Arial" w:cs="Arial"/>
-          <w:b/>
-          <w:bCs/>
-          <w:sz w:val="26"/>
-          <w:szCs w:val="26"/>
+          <w:sz w:val="28"/>
+          <w:szCs w:val="28"/>
           <w:lang w:val="en-CA"/>
         </w:rPr>
-        <w:t>body</w:t>
-      </w:r>
-    </w:p>
-    <w:p>
-      <w:pPr>
-        <w:widowControl w:val="0"/>
-        <w:ind w:left="-720" w:right="-1440"/>
+        <w:tab/>
+      </w:r>
+      <w:r>
         <w:rPr>
           <w:rFonts w:ascii="Arial" w:hAnsi="Arial" w:cs="Arial"/>
-          <w:b/>
-          <w:bCs/>
-          <w:sz w:val="26"/>
-          <w:szCs w:val="26"/>
+          <w:sz w:val="28"/>
+          <w:szCs w:val="28"/>
           <w:lang w:val="en-CA"/>
         </w:rPr>
-      </w:pPr>
+        <w:tab/>
+      </w:r>
       <w:r>
         <w:rPr>
           <w:rFonts w:ascii="Arial" w:hAnsi="Arial" w:cs="Arial"/>
-          <w:b/>
-          <w:bCs/>
-          <w:sz w:val="26"/>
-          <w:szCs w:val="26"/>
+          <w:sz w:val="28"/>
+          <w:szCs w:val="28"/>
           <w:lang w:val="en-CA"/>
         </w:rPr>
         <w:tab/>
@@ -8820,10 +9280,8 @@
       <w:r>
         <w:rPr>
           <w:rFonts w:ascii="Arial" w:hAnsi="Arial" w:cs="Arial"/>
-          <w:b/>
-          <w:bCs/>
-          <w:sz w:val="26"/>
-          <w:szCs w:val="26"/>
+          <w:sz w:val="28"/>
+          <w:szCs w:val="28"/>
           <w:lang w:val="en-CA"/>
         </w:rPr>
         <w:tab/>
@@ -8831,69 +9289,12 @@
       <w:r>
         <w:rPr>
           <w:rFonts w:ascii="Arial" w:hAnsi="Arial" w:cs="Arial"/>
-          <w:b/>
-          <w:bCs/>
-          <w:sz w:val="26"/>
-          <w:szCs w:val="26"/>
+          <w:sz w:val="28"/>
+          <w:szCs w:val="28"/>
           <w:lang w:val="en-CA"/>
         </w:rPr>
         <w:tab/>
-      </w:r>
-      <w:r>
-        <w:rPr>
-          <w:rFonts w:ascii="Arial" w:hAnsi="Arial" w:cs="Arial"/>
-          <w:b/>
-          <w:bCs/>
-          <w:sz w:val="26"/>
-          <w:szCs w:val="26"/>
-          <w:lang w:val="en-CA"/>
-        </w:rPr>
-        <w:tab/>
-      </w:r>
-      <w:r>
-        <w:rPr>
-          <w:rFonts w:ascii="Arial" w:hAnsi="Arial" w:cs="Arial"/>
-          <w:b/>
-          <w:bCs/>
-          <w:sz w:val="26"/>
-          <w:szCs w:val="26"/>
-          <w:lang w:val="en-CA"/>
-        </w:rPr>
-        <w:tab/>
-      </w:r>
-      <w:r>
-        <w:rPr>
-          <w:rFonts w:ascii="Arial" w:hAnsi="Arial" w:cs="Arial"/>
-          <w:b/>
-          <w:bCs/>
-          <w:sz w:val="26"/>
-          <w:szCs w:val="26"/>
-          <w:lang w:val="en-CA"/>
-        </w:rPr>
-        <w:tab/>
-        <w:t xml:space="preserve">    connection</w:t>
-      </w:r>
-      <w:r>
-        <w:rPr>
-          <w:rFonts w:ascii="Arial" w:hAnsi="Arial" w:cs="Arial"/>
-          <w:b/>
-          <w:bCs/>
-          <w:sz w:val="26"/>
-          <w:szCs w:val="26"/>
-          <w:lang w:val="en-CA"/>
-        </w:rPr>
-        <w:t>”</w:t>
-      </w:r>
-      <w:r>
-        <w:rPr>
-          <w:rFonts w:ascii="Arial" w:hAnsi="Arial" w:cs="Arial"/>
-          <w:b/>
-          <w:bCs/>
-          <w:sz w:val="26"/>
-          <w:szCs w:val="26"/>
-          <w:lang w:val="en-CA"/>
-        </w:rPr>
-        <w:t>?</w:t>
+        <w:t xml:space="preserve">    </w:t>
       </w:r>
     </w:p>
     <w:p>
@@ -9891,11 +10292,15 @@
   </w:style>
   <w:style w:type="character" w:default="1" w:styleId="DefaultParagraphFont">
     <w:name w:val="Default Paragraph Font"/>
+    <w:uiPriority w:val="1"/>
     <w:semiHidden/>
+    <w:unhideWhenUsed/>
   </w:style>
   <w:style w:type="table" w:default="1" w:styleId="TableNormal">
     <w:name w:val="Normal Table"/>
+    <w:uiPriority w:val="99"/>
     <w:semiHidden/>
+    <w:unhideWhenUsed/>
     <w:tblPr>
       <w:tblInd w:w="0" w:type="dxa"/>
       <w:tblCellMar>
@@ -9908,7 +10313,9 @@
   </w:style>
   <w:style w:type="numbering" w:default="1" w:styleId="NoList">
     <w:name w:val="No List"/>
+    <w:uiPriority w:val="99"/>
     <w:semiHidden/>
+    <w:unhideWhenUsed/>
   </w:style>
   <w:style w:type="paragraph" w:styleId="Header">
     <w:name w:val="header"/>

</xml_diff>